<commit_message>
Arreglo un par de cosas que habia entendido mal
</commit_message>
<xml_diff>
--- a/scrum/Enunciado.docx
+++ b/scrum/Enunciado.docx
@@ -1508,6 +1508,7 @@
           <w:rStyle w:val="Referenciaintensa"/>
           <w:rFonts w:eastAsia="MS Mincho"/>
           <w:b/>
+          <w:highlight w:val="green"/>
         </w:rPr>
       </w:pPr>
       <w:bookmarkStart w:id="9" w:name="_Toc478040510"/>
@@ -1517,6 +1518,7 @@
           <w:rStyle w:val="Referenciaintensa"/>
           <w:rFonts w:eastAsia="MS Mincho"/>
           <w:b/>
+          <w:highlight w:val="green"/>
         </w:rPr>
         <w:t>directorio de trabajo</w:t>
       </w:r>
@@ -1526,6 +1528,7 @@
           <w:rStyle w:val="Referenciaintensa"/>
           <w:rFonts w:eastAsia="MS Mincho"/>
           <w:b/>
+          <w:highlight w:val="green"/>
         </w:rPr>
         <w:t xml:space="preserve"> – sprint 1</w:t>
       </w:r>
@@ -1535,11 +1538,13 @@
       <w:pPr>
         <w:rPr>
           <w:rFonts w:eastAsia="MS Mincho"/>
+          <w:highlight w:val="green"/>
         </w:rPr>
       </w:pPr>
       <w:r>
         <w:rPr>
           <w:rFonts w:eastAsia="MS Mincho"/>
+          <w:highlight w:val="green"/>
         </w:rPr>
         <w:t xml:space="preserve">Toda la instalación debe realizarse bajo un mismo directorio llamado </w:t>
       </w:r>
@@ -1547,6 +1552,7 @@
       <w:r>
         <w:rPr>
           <w:rFonts w:eastAsia="MS Mincho"/>
+          <w:highlight w:val="green"/>
         </w:rPr>
         <w:t>Grupoxx</w:t>
       </w:r>
@@ -1554,18 +1560,21 @@
       <w:r>
         <w:rPr>
           <w:rFonts w:eastAsia="MS Mincho"/>
+          <w:highlight w:val="green"/>
         </w:rPr>
         <w:t xml:space="preserve"> donde xx es su </w:t>
       </w:r>
       <w:r>
         <w:rPr>
           <w:rFonts w:eastAsia="MS Mincho"/>
+          <w:highlight w:val="green"/>
         </w:rPr>
         <w:t>número</w:t>
       </w:r>
       <w:r>
         <w:rPr>
           <w:rFonts w:eastAsia="MS Mincho"/>
+          <w:highlight w:val="green"/>
         </w:rPr>
         <w:t xml:space="preserve"> de grupo (directorio de trabajo) </w:t>
       </w:r>
@@ -1574,44 +1583,59 @@
       <w:pPr>
         <w:rPr>
           <w:rFonts w:eastAsia="MS Mincho"/>
+          <w:highlight w:val="green"/>
         </w:rPr>
       </w:pPr>
       <w:r>
         <w:rPr>
           <w:rFonts w:eastAsia="MS Mincho"/>
+          <w:highlight w:val="green"/>
         </w:rPr>
         <w:t>Ningún comando puede leer o grabar información del sistema fuera de este directorio</w:t>
       </w:r>
     </w:p>
     <w:p>
-      <w:r>
+      <w:pPr>
+        <w:rPr>
+          <w:highlight w:val="green"/>
+        </w:rPr>
+      </w:pPr>
+      <w:r>
+        <w:rPr>
+          <w:highlight w:val="green"/>
+        </w:rPr>
         <w:t>Todo el camino (</w:t>
       </w:r>
       <w:proofErr w:type="spellStart"/>
       <w:r>
+        <w:rPr>
+          <w:highlight w:val="green"/>
+        </w:rPr>
         <w:t>path</w:t>
       </w:r>
       <w:proofErr w:type="spellEnd"/>
       <w:r>
+        <w:rPr>
+          <w:highlight w:val="green"/>
+        </w:rPr>
         <w:t xml:space="preserve">) que va desde la raíz hasta </w:t>
       </w:r>
       <w:proofErr w:type="spellStart"/>
       <w:r>
+        <w:rPr>
+          <w:highlight w:val="green"/>
+        </w:rPr>
         <w:t>Grupoxx</w:t>
       </w:r>
       <w:proofErr w:type="spellEnd"/>
       <w:r>
-        <w:t xml:space="preserve"> lo denominaremos</w:t>
-      </w:r>
-      <w:r>
-        <w:t xml:space="preserve"> genéricamente </w:t>
-      </w:r>
-      <w:r>
-        <w:t xml:space="preserve">en esta explicación </w:t>
-      </w:r>
-      <w:r>
-        <w:t xml:space="preserve">$GRUPO </w:t>
-      </w:r>
+        <w:rPr>
+          <w:highlight w:val="green"/>
+        </w:rPr>
+        <w:t xml:space="preserve"> lo denominaremos genéricamente en esta explicación $GRUPO </w:t>
+      </w:r>
+      <w:bookmarkStart w:id="11" w:name="_GoBack"/>
+      <w:bookmarkEnd w:id="11"/>
     </w:p>
     <w:p>
       <w:pPr>
@@ -1624,107 +1648,108 @@
           <w:rStyle w:val="Referenciaintensa"/>
           <w:rFonts w:eastAsia="MS Mincho"/>
           <w:b/>
-        </w:rPr>
-      </w:pPr>
-      <w:bookmarkStart w:id="11" w:name="_Toc478040511"/>
-      <w:bookmarkStart w:id="12" w:name="_Toc479114660"/>
+          <w:highlight w:val="green"/>
+        </w:rPr>
+      </w:pPr>
+      <w:bookmarkStart w:id="12" w:name="_Toc478040511"/>
+      <w:bookmarkStart w:id="13" w:name="_Toc479114660"/>
       <w:r>
         <w:rPr>
           <w:rStyle w:val="Referenciaintensa"/>
           <w:rFonts w:eastAsia="MS Mincho"/>
           <w:b/>
+          <w:highlight w:val="green"/>
         </w:rPr>
         <w:t>Sub directorio de configuración</w:t>
       </w:r>
-      <w:bookmarkEnd w:id="11"/>
+      <w:bookmarkEnd w:id="12"/>
       <w:r>
         <w:rPr>
           <w:rStyle w:val="Referenciaintensa"/>
           <w:rFonts w:eastAsia="MS Mincho"/>
           <w:b/>
+          <w:highlight w:val="green"/>
         </w:rPr>
         <w:t>– sprint 1</w:t>
       </w:r>
-      <w:bookmarkEnd w:id="12"/>
+      <w:bookmarkEnd w:id="13"/>
     </w:p>
     <w:p>
       <w:pPr>
         <w:rPr>
           <w:rFonts w:eastAsia="MS Mincho"/>
+          <w:highlight w:val="green"/>
         </w:rPr>
       </w:pPr>
       <w:r>
         <w:rPr>
           <w:rFonts w:eastAsia="MS Mincho"/>
-        </w:rPr>
-        <w:t xml:space="preserve">La extracción del paquete debe generar </w:t>
+          <w:highlight w:val="green"/>
+        </w:rPr>
+        <w:t xml:space="preserve">La extracción del paquete debe generar AL MENOS en el directorio trabajo un subdirectorio denominado </w:t>
       </w:r>
       <w:r>
         <w:rPr>
           <w:rFonts w:eastAsia="MS Mincho"/>
-        </w:rPr>
-        <w:t xml:space="preserve">AL MENOS </w:t>
+          <w:highlight w:val="green"/>
+        </w:rPr>
+        <w:fldChar w:fldCharType="begin"/>
       </w:r>
       <w:r>
         <w:rPr>
           <w:rFonts w:eastAsia="MS Mincho"/>
-        </w:rPr>
-        <w:t xml:space="preserve">en el directorio trabajo un subdirectorio denominado </w:t>
+          <w:highlight w:val="green"/>
+        </w:rPr>
+        <w:instrText xml:space="preserve"> DOCPROPERTY  CONFDIR  \* MERGEFORMAT </w:instrText>
       </w:r>
       <w:r>
         <w:rPr>
           <w:rFonts w:eastAsia="MS Mincho"/>
-        </w:rPr>
-        <w:fldChar w:fldCharType="begin"/>
+          <w:highlight w:val="green"/>
+        </w:rPr>
+        <w:fldChar w:fldCharType="separate"/>
       </w:r>
       <w:r>
         <w:rPr>
           <w:rFonts w:eastAsia="MS Mincho"/>
-        </w:rPr>
-        <w:instrText xml:space="preserve"> DOCPROPERTY  CONFDIR  \* MERGEFORMAT </w:instrText>
-      </w:r>
+          <w:highlight w:val="green"/>
+        </w:rPr>
+        <w:t>/</w:t>
+      </w:r>
+      <w:proofErr w:type="spellStart"/>
       <w:r>
         <w:rPr>
           <w:rFonts w:eastAsia="MS Mincho"/>
-        </w:rPr>
-        <w:fldChar w:fldCharType="separate"/>
-      </w:r>
+          <w:highlight w:val="green"/>
+        </w:rPr>
+        <w:t>dirconf</w:t>
+      </w:r>
+      <w:proofErr w:type="spellEnd"/>
       <w:r>
         <w:rPr>
           <w:rFonts w:eastAsia="MS Mincho"/>
-        </w:rPr>
-        <w:t>/</w:t>
-      </w:r>
-      <w:proofErr w:type="spellStart"/>
+          <w:highlight w:val="green"/>
+        </w:rPr>
+        <w:fldChar w:fldCharType="end"/>
+      </w:r>
       <w:r>
         <w:rPr>
           <w:rFonts w:eastAsia="MS Mincho"/>
-        </w:rPr>
-        <w:t>dirconf</w:t>
-      </w:r>
-      <w:proofErr w:type="spellEnd"/>
-      <w:r>
+          <w:highlight w:val="green"/>
+        </w:rPr>
+        <w:t xml:space="preserve"> </w:t>
+      </w:r>
+    </w:p>
+    <w:p>
+      <w:pPr>
         <w:rPr>
           <w:rFonts w:eastAsia="MS Mincho"/>
         </w:rPr>
-        <w:fldChar w:fldCharType="end"/>
-      </w:r>
+      </w:pPr>
       <w:r>
         <w:rPr>
           <w:rFonts w:eastAsia="MS Mincho"/>
-        </w:rPr>
-        <w:t xml:space="preserve"> </w:t>
-      </w:r>
-    </w:p>
-    <w:p>
-      <w:pPr>
-        <w:rPr>
-          <w:rFonts w:eastAsia="MS Mincho"/>
-        </w:rPr>
-      </w:pPr>
-      <w:r>
-        <w:rPr>
-          <w:rFonts w:eastAsia="MS Mincho"/>
+          <w:highlight w:val="green"/>
         </w:rPr>
         <w:t>Este será el único directorio del sistema con nombre prefijado</w:t>
       </w:r>
@@ -1742,8 +1767,8 @@
           <w:b/>
         </w:rPr>
       </w:pPr>
-      <w:bookmarkStart w:id="13" w:name="_Toc478040512"/>
-      <w:bookmarkStart w:id="14" w:name="_Toc479114661"/>
+      <w:bookmarkStart w:id="14" w:name="_Toc478040512"/>
+      <w:bookmarkStart w:id="15" w:name="_Toc479114661"/>
       <w:r>
         <w:rPr>
           <w:rStyle w:val="Referenciaintensa"/>
@@ -1752,7 +1777,7 @@
         </w:rPr>
         <w:t>Readme</w:t>
       </w:r>
-      <w:bookmarkEnd w:id="13"/>
+      <w:bookmarkEnd w:id="14"/>
       <w:r>
         <w:rPr>
           <w:rStyle w:val="Referenciaintensa"/>
@@ -1761,7 +1786,7 @@
         </w:rPr>
         <w:t>– sprint 1</w:t>
       </w:r>
-      <w:bookmarkEnd w:id="14"/>
+      <w:bookmarkEnd w:id="15"/>
     </w:p>
     <w:p>
       <w:r>
@@ -1901,8 +1926,8 @@
       <w:r>
         <w:t>Cualquier otra indicación que considere necesaria</w:t>
       </w:r>
-      <w:bookmarkStart w:id="15" w:name="_Toc478039784"/>
-      <w:bookmarkStart w:id="16" w:name="_Toc478040513"/>
+      <w:bookmarkStart w:id="16" w:name="_Toc478039784"/>
+      <w:bookmarkStart w:id="17" w:name="_Toc478040513"/>
     </w:p>
     <w:p>
       <w:pPr>
@@ -1931,7 +1956,7 @@
           <w:lang w:val="es-MX"/>
         </w:rPr>
       </w:pPr>
-      <w:bookmarkStart w:id="17" w:name="_Toc479114662"/>
+      <w:bookmarkStart w:id="18" w:name="_Toc479114662"/>
       <w:r>
         <w:rPr>
           <w:lang w:val="es-MX"/>
@@ -1939,9 +1964,9 @@
         <w:lastRenderedPageBreak/>
         <w:t>Producto: Instalador</w:t>
       </w:r>
-      <w:bookmarkEnd w:id="15"/>
       <w:bookmarkEnd w:id="16"/>
       <w:bookmarkEnd w:id="17"/>
+      <w:bookmarkEnd w:id="18"/>
     </w:p>
     <w:p>
       <w:pPr>
@@ -2005,45 +2030,45 @@
           <w:rStyle w:val="Referenciaintensa"/>
           <w:rFonts w:eastAsia="MS Mincho"/>
           <w:b/>
-          <w:highlight w:val="yellow"/>
-        </w:rPr>
-      </w:pPr>
-      <w:bookmarkStart w:id="18" w:name="_Toc478039785"/>
-      <w:bookmarkStart w:id="19" w:name="_Toc478040514"/>
-      <w:bookmarkStart w:id="20" w:name="_Toc479114663"/>
+          <w:highlight w:val="green"/>
+        </w:rPr>
+      </w:pPr>
+      <w:bookmarkStart w:id="19" w:name="_Toc478039785"/>
+      <w:bookmarkStart w:id="20" w:name="_Toc478040514"/>
+      <w:bookmarkStart w:id="21" w:name="_Toc479114663"/>
       <w:r>
         <w:rPr>
           <w:rStyle w:val="Referenciaintensa"/>
           <w:rFonts w:eastAsia="MS Mincho"/>
           <w:b/>
-          <w:highlight w:val="yellow"/>
+          <w:highlight w:val="green"/>
         </w:rPr>
         <w:t>opcion -t</w:t>
       </w:r>
-      <w:bookmarkEnd w:id="18"/>
       <w:bookmarkEnd w:id="19"/>
+      <w:bookmarkEnd w:id="20"/>
       <w:r>
         <w:rPr>
           <w:rStyle w:val="Referenciaintensa"/>
           <w:rFonts w:eastAsia="MS Mincho"/>
           <w:b/>
-          <w:highlight w:val="yellow"/>
+          <w:highlight w:val="green"/>
         </w:rPr>
         <w:t>– sprint 1</w:t>
       </w:r>
-      <w:bookmarkEnd w:id="20"/>
+      <w:bookmarkEnd w:id="21"/>
     </w:p>
     <w:p>
       <w:pPr>
         <w:rPr>
           <w:rFonts w:eastAsia="MS Mincho"/>
-          <w:highlight w:val="yellow"/>
+          <w:highlight w:val="green"/>
         </w:rPr>
       </w:pPr>
       <w:r>
         <w:rPr>
           <w:rFonts w:eastAsia="MS Mincho"/>
-          <w:highlight w:val="yellow"/>
+          <w:highlight w:val="green"/>
         </w:rPr>
         <w:t>Permitir ejecutar el script de instalación con la opción –t</w:t>
       </w:r>
@@ -2057,7 +2082,7 @@
       <w:r>
         <w:rPr>
           <w:rFonts w:eastAsia="MS Mincho"/>
-          <w:highlight w:val="yellow"/>
+          <w:highlight w:val="green"/>
         </w:rPr>
         <w:t>Esta opción debe servir para detectar si el sistema ya está instalado y mostrar el contenido del archivo de configuración</w:t>
       </w:r>
@@ -2075,9 +2100,9 @@
           <w:b/>
         </w:rPr>
       </w:pPr>
-      <w:bookmarkStart w:id="21" w:name="_Toc478039786"/>
-      <w:bookmarkStart w:id="22" w:name="_Toc478040515"/>
-      <w:bookmarkStart w:id="23" w:name="_Toc479114664"/>
+      <w:bookmarkStart w:id="22" w:name="_Toc478039786"/>
+      <w:bookmarkStart w:id="23" w:name="_Toc478040515"/>
+      <w:bookmarkStart w:id="24" w:name="_Toc479114664"/>
       <w:r>
         <w:rPr>
           <w:rStyle w:val="Referenciaintensa"/>
@@ -2086,8 +2111,8 @@
         </w:rPr>
         <w:t>opcion -i</w:t>
       </w:r>
-      <w:bookmarkEnd w:id="21"/>
       <w:bookmarkEnd w:id="22"/>
+      <w:bookmarkEnd w:id="23"/>
       <w:r>
         <w:rPr>
           <w:rStyle w:val="Referenciaintensa"/>
@@ -2096,7 +2121,7 @@
         </w:rPr>
         <w:t>– sprint 2</w:t>
       </w:r>
-      <w:bookmarkEnd w:id="23"/>
+      <w:bookmarkEnd w:id="24"/>
     </w:p>
     <w:p>
       <w:pPr>
@@ -2121,7 +2146,13 @@
         <w:rPr>
           <w:rFonts w:eastAsia="MS Mincho"/>
         </w:rPr>
-        <w:t xml:space="preserve">Esta opción debe servir para instalar/reinstalar el sistema </w:t>
+        <w:t>Esta opción debe servir para instalar</w:t>
+      </w:r>
+      <w:r>
+        <w:rPr>
+          <w:rFonts w:eastAsia="MS Mincho"/>
+        </w:rPr>
+        <w:t xml:space="preserve">/reinstalar el sistema </w:t>
       </w:r>
     </w:p>
     <w:p>
@@ -2148,18 +2179,18 @@
           <w:rStyle w:val="Referenciaintensa"/>
           <w:rFonts w:eastAsia="MS Mincho"/>
           <w:b/>
-          <w:highlight w:val="yellow"/>
-        </w:rPr>
-      </w:pPr>
-      <w:bookmarkStart w:id="24" w:name="_Toc479114665"/>
-      <w:bookmarkStart w:id="25" w:name="_Toc478039787"/>
-      <w:bookmarkStart w:id="26" w:name="_Toc478040516"/>
+          <w:highlight w:val="green"/>
+        </w:rPr>
+      </w:pPr>
+      <w:bookmarkStart w:id="25" w:name="_Toc479114665"/>
+      <w:bookmarkStart w:id="26" w:name="_Toc478039787"/>
+      <w:bookmarkStart w:id="27" w:name="_Toc478040516"/>
       <w:r>
         <w:rPr>
           <w:rStyle w:val="Referenciaintensa"/>
           <w:rFonts w:eastAsia="MS Mincho"/>
           <w:b/>
-          <w:highlight w:val="yellow"/>
+          <w:highlight w:val="green"/>
         </w:rPr>
         <w:t>Verificar Perl</w:t>
       </w:r>
@@ -2168,22 +2199,23 @@
           <w:rStyle w:val="Referenciaintensa"/>
           <w:rFonts w:eastAsia="MS Mincho"/>
           <w:b/>
-          <w:highlight w:val="yellow"/>
+          <w:highlight w:val="green"/>
         </w:rPr>
         <w:t>– sprint 1</w:t>
       </w:r>
-      <w:bookmarkEnd w:id="24"/>
+      <w:bookmarkEnd w:id="25"/>
     </w:p>
     <w:p>
       <w:pPr>
         <w:rPr>
           <w:rFonts w:eastAsia="MS Mincho"/>
+          <w:highlight w:val="green"/>
         </w:rPr>
       </w:pPr>
       <w:r>
         <w:rPr>
           <w:rFonts w:eastAsia="MS Mincho"/>
-          <w:highlight w:val="yellow"/>
+          <w:highlight w:val="green"/>
         </w:rPr>
         <w:t xml:space="preserve">Chequear que </w:t>
       </w:r>
@@ -2191,7 +2223,7 @@
       <w:r>
         <w:rPr>
           <w:rFonts w:eastAsia="MS Mincho"/>
-          <w:highlight w:val="yellow"/>
+          <w:highlight w:val="green"/>
         </w:rPr>
         <w:t>perl</w:t>
       </w:r>
@@ -2199,7 +2231,7 @@
       <w:r>
         <w:rPr>
           <w:rFonts w:eastAsia="MS Mincho"/>
-          <w:highlight w:val="yellow"/>
+          <w:highlight w:val="green"/>
         </w:rPr>
         <w:t xml:space="preserve"> </w:t>
       </w:r>
@@ -2207,7 +2239,7 @@
       <w:r>
         <w:rPr>
           <w:rFonts w:eastAsia="MS Mincho"/>
-          <w:highlight w:val="yellow"/>
+          <w:highlight w:val="green"/>
         </w:rPr>
         <w:t>version</w:t>
       </w:r>
@@ -2215,7 +2247,7 @@
       <w:r>
         <w:rPr>
           <w:rFonts w:eastAsia="MS Mincho"/>
-          <w:highlight w:val="yellow"/>
+          <w:highlight w:val="green"/>
         </w:rPr>
         <w:t xml:space="preserve"> 5 o superior este instalado</w:t>
       </w:r>
@@ -2231,43 +2263,43 @@
           <w:rStyle w:val="Referenciaintensa"/>
           <w:rFonts w:eastAsia="MS Mincho"/>
           <w:b/>
-          <w:highlight w:val="yellow"/>
-        </w:rPr>
-      </w:pPr>
-      <w:bookmarkStart w:id="27" w:name="_Toc479114666"/>
+          <w:highlight w:val="green"/>
+        </w:rPr>
+      </w:pPr>
+      <w:bookmarkStart w:id="28" w:name="_Toc479114666"/>
       <w:r>
         <w:rPr>
           <w:rStyle w:val="Referenciaintensa"/>
           <w:rFonts w:eastAsia="MS Mincho"/>
           <w:b/>
-          <w:highlight w:val="yellow"/>
+          <w:highlight w:val="green"/>
         </w:rPr>
         <w:t>Definir los nombres de los directorios</w:t>
       </w:r>
-      <w:bookmarkEnd w:id="25"/>
       <w:bookmarkEnd w:id="26"/>
+      <w:bookmarkEnd w:id="27"/>
       <w:r>
         <w:rPr>
           <w:rStyle w:val="Referenciaintensa"/>
           <w:rFonts w:eastAsia="MS Mincho"/>
           <w:b/>
-          <w:highlight w:val="yellow"/>
+          <w:highlight w:val="green"/>
         </w:rPr>
         <w:t>– sprint 1</w:t>
       </w:r>
-      <w:bookmarkEnd w:id="27"/>
+      <w:bookmarkEnd w:id="28"/>
     </w:p>
     <w:p>
       <w:pPr>
         <w:rPr>
           <w:rFonts w:eastAsia="MS Mincho"/>
-          <w:highlight w:val="yellow"/>
+          <w:highlight w:val="green"/>
         </w:rPr>
       </w:pPr>
       <w:r>
         <w:rPr>
           <w:rFonts w:eastAsia="MS Mincho"/>
-          <w:highlight w:val="yellow"/>
+          <w:highlight w:val="green"/>
         </w:rPr>
         <w:t>Permitir al usuario decidir acerca de dónde quiere dejar:</w:t>
       </w:r>
@@ -2281,13 +2313,13 @@
         </w:numPr>
         <w:rPr>
           <w:rFonts w:eastAsia="MS Mincho"/>
-          <w:highlight w:val="yellow"/>
+          <w:highlight w:val="green"/>
         </w:rPr>
       </w:pPr>
       <w:r>
         <w:rPr>
           <w:rFonts w:eastAsia="MS Mincho"/>
-          <w:highlight w:val="yellow"/>
+          <w:highlight w:val="green"/>
         </w:rPr>
         <w:t>Los ejecutables</w:t>
       </w:r>
@@ -2301,13 +2333,13 @@
         </w:numPr>
         <w:rPr>
           <w:rFonts w:eastAsia="MS Mincho"/>
-          <w:highlight w:val="yellow"/>
+          <w:highlight w:val="green"/>
         </w:rPr>
       </w:pPr>
       <w:r>
         <w:rPr>
           <w:rFonts w:eastAsia="MS Mincho"/>
-          <w:highlight w:val="yellow"/>
+          <w:highlight w:val="green"/>
         </w:rPr>
         <w:t>Los maestros</w:t>
       </w:r>
@@ -2321,13 +2353,13 @@
         </w:numPr>
         <w:rPr>
           <w:rFonts w:eastAsia="MS Mincho"/>
-          <w:highlight w:val="yellow"/>
+          <w:highlight w:val="green"/>
         </w:rPr>
       </w:pPr>
       <w:r>
         <w:rPr>
           <w:rFonts w:eastAsia="MS Mincho"/>
-          <w:highlight w:val="yellow"/>
+          <w:highlight w:val="green"/>
         </w:rPr>
         <w:t>Las novedades</w:t>
       </w:r>
@@ -2341,13 +2373,13 @@
         </w:numPr>
         <w:rPr>
           <w:rFonts w:eastAsia="MS Mincho"/>
-          <w:highlight w:val="yellow"/>
+          <w:highlight w:val="green"/>
         </w:rPr>
       </w:pPr>
       <w:r>
         <w:rPr>
           <w:rFonts w:eastAsia="MS Mincho"/>
-          <w:highlight w:val="yellow"/>
+          <w:highlight w:val="green"/>
         </w:rPr>
         <w:t>Los archivos aceptados</w:t>
       </w:r>
@@ -2361,13 +2393,13 @@
         </w:numPr>
         <w:rPr>
           <w:rFonts w:eastAsia="MS Mincho"/>
-          <w:highlight w:val="yellow"/>
+          <w:highlight w:val="green"/>
         </w:rPr>
       </w:pPr>
       <w:r>
         <w:rPr>
           <w:rFonts w:eastAsia="MS Mincho"/>
-          <w:highlight w:val="yellow"/>
+          <w:highlight w:val="green"/>
         </w:rPr>
         <w:t>Los archivos rechazados</w:t>
       </w:r>
@@ -2381,13 +2413,13 @@
         </w:numPr>
         <w:rPr>
           <w:rFonts w:eastAsia="MS Mincho"/>
-          <w:highlight w:val="yellow"/>
+          <w:highlight w:val="green"/>
         </w:rPr>
       </w:pPr>
       <w:r>
         <w:rPr>
           <w:rFonts w:eastAsia="MS Mincho"/>
-          <w:highlight w:val="yellow"/>
+          <w:highlight w:val="green"/>
         </w:rPr>
         <w:t>Los archivos validados</w:t>
       </w:r>
@@ -2401,20 +2433,20 @@
         </w:numPr>
         <w:rPr>
           <w:rFonts w:eastAsia="MS Mincho"/>
-          <w:highlight w:val="yellow"/>
+          <w:highlight w:val="green"/>
         </w:rPr>
       </w:pPr>
       <w:r>
         <w:rPr>
           <w:rFonts w:eastAsia="MS Mincho"/>
-          <w:highlight w:val="yellow"/>
+          <w:highlight w:val="green"/>
         </w:rPr>
         <w:t>Los archivos de reporte</w:t>
       </w:r>
       <w:r>
         <w:rPr>
           <w:rFonts w:eastAsia="MS Mincho"/>
-          <w:highlight w:val="yellow"/>
+          <w:highlight w:val="green"/>
         </w:rPr>
         <w:t>s</w:t>
       </w:r>
@@ -2428,37 +2460,28 @@
         </w:numPr>
         <w:rPr>
           <w:rFonts w:eastAsia="MS Mincho"/>
-          <w:highlight w:val="yellow"/>
+          <w:highlight w:val="green"/>
         </w:rPr>
       </w:pPr>
       <w:r>
         <w:rPr>
           <w:rFonts w:eastAsia="MS Mincho"/>
-          <w:highlight w:val="yellow"/>
+          <w:highlight w:val="green"/>
         </w:rPr>
         <w:t>Los archivos de log</w:t>
       </w:r>
       <w:r>
         <w:rPr>
           <w:rFonts w:eastAsia="MS Mincho"/>
-          <w:highlight w:val="yellow"/>
-        </w:rPr>
-        <w:t xml:space="preserve"> de los coma</w:t>
-      </w:r>
-      <w:bookmarkStart w:id="28" w:name="_GoBack"/>
-      <w:bookmarkEnd w:id="28"/>
-      <w:r>
-        <w:rPr>
-          <w:rFonts w:eastAsia="MS Mincho"/>
-          <w:highlight w:val="yellow"/>
-        </w:rPr>
-        <w:t>ndos</w:t>
+          <w:highlight w:val="green"/>
+        </w:rPr>
+        <w:t xml:space="preserve"> de los comandos</w:t>
       </w:r>
       <w:r>
         <w:rPr>
           <w:rStyle w:val="Refdenotaalpie"/>
           <w:rFonts w:eastAsia="MS Mincho"/>
-          <w:highlight w:val="yellow"/>
+          <w:highlight w:val="green"/>
         </w:rPr>
         <w:footnoteReference w:id="1"/>
       </w:r>
@@ -2467,20 +2490,20 @@
       <w:pPr>
         <w:rPr>
           <w:rFonts w:eastAsia="MS Mincho"/>
-          <w:highlight w:val="yellow"/>
+          <w:highlight w:val="green"/>
         </w:rPr>
       </w:pPr>
       <w:r>
         <w:rPr>
           <w:rFonts w:eastAsia="MS Mincho"/>
-          <w:highlight w:val="yellow"/>
+          <w:highlight w:val="green"/>
         </w:rPr>
         <w:t>En todos los casos, cuando s</w:t>
       </w:r>
       <w:r>
         <w:rPr>
           <w:rFonts w:eastAsia="MS Mincho"/>
-          <w:highlight w:val="yellow"/>
+          <w:highlight w:val="green"/>
           <w:lang w:val="es-MX"/>
         </w:rPr>
         <w:t xml:space="preserve">e Interactúa con el usuario se debe </w:t>
@@ -2488,7 +2511,7 @@
       <w:r>
         <w:rPr>
           <w:rFonts w:eastAsia="MS Mincho"/>
-          <w:highlight w:val="yellow"/>
+          <w:highlight w:val="green"/>
         </w:rPr>
         <w:t xml:space="preserve">proponer un valor por default mostrándolo entre paréntesis. Ejemplo: </w:t>
       </w:r>
@@ -2503,7 +2526,7 @@
           <w:color w:val="0000FF"/>
           <w:sz w:val="24"/>
           <w:szCs w:val="24"/>
-          <w:highlight w:val="yellow"/>
+          <w:highlight w:val="green"/>
           <w:lang w:val="es-AR"/>
         </w:rPr>
       </w:pPr>
@@ -2515,7 +2538,7 @@
           <w:color w:val="0000FF"/>
           <w:sz w:val="24"/>
           <w:szCs w:val="24"/>
-          <w:highlight w:val="yellow"/>
+          <w:highlight w:val="green"/>
           <w:lang w:val="es-AR"/>
         </w:rPr>
         <w:t>Defina el directorio de ejecutables ($grupo/bin):</w:t>
@@ -2525,14 +2548,14 @@
       <w:pPr>
         <w:rPr>
           <w:rFonts w:eastAsia="MS Mincho"/>
-          <w:highlight w:val="yellow"/>
+          <w:highlight w:val="green"/>
         </w:rPr>
       </w:pPr>
       <w:bookmarkStart w:id="29" w:name="_Toc478040517"/>
       <w:r>
         <w:rPr>
           <w:rFonts w:eastAsia="MS Mincho"/>
-          <w:highlight w:val="yellow"/>
+          <w:highlight w:val="green"/>
         </w:rPr>
         <w:t>Evitar nombres de directorios duplicados</w:t>
       </w:r>
@@ -2541,13 +2564,13 @@
       <w:pPr>
         <w:rPr>
           <w:rFonts w:eastAsia="MS Mincho"/>
-          <w:highlight w:val="yellow"/>
+          <w:highlight w:val="green"/>
         </w:rPr>
       </w:pPr>
       <w:r>
         <w:rPr>
           <w:rFonts w:eastAsia="MS Mincho"/>
-          <w:highlight w:val="yellow"/>
+          <w:highlight w:val="green"/>
         </w:rPr>
         <w:t xml:space="preserve">El directorio </w:t>
       </w:r>
@@ -2555,7 +2578,7 @@
       <w:r>
         <w:rPr>
           <w:rFonts w:eastAsia="MS Mincho"/>
-          <w:highlight w:val="yellow"/>
+          <w:highlight w:val="green"/>
         </w:rPr>
         <w:t>dirconf</w:t>
       </w:r>
@@ -2563,7 +2586,7 @@
       <w:r>
         <w:rPr>
           <w:rFonts w:eastAsia="MS Mincho"/>
-          <w:highlight w:val="yellow"/>
+          <w:highlight w:val="green"/>
         </w:rPr>
         <w:t xml:space="preserve"> (creado en la descompresión del paquete) se considera nombre reservado, es decir que el usuario no puede escoger este nombre para un directorio de instalación.</w:t>
       </w:r>
@@ -2577,14 +2600,14 @@
       <w:r>
         <w:rPr>
           <w:rFonts w:eastAsia="MS Mincho"/>
-          <w:highlight w:val="yellow"/>
+          <w:highlight w:val="green"/>
         </w:rPr>
         <w:t xml:space="preserve">Permitir </w:t>
       </w:r>
       <w:r>
         <w:rPr>
           <w:rFonts w:eastAsia="MS Mincho"/>
-          <w:highlight w:val="yellow"/>
+          <w:highlight w:val="green"/>
         </w:rPr>
         <w:t xml:space="preserve">subdirectorios, pe: </w:t>
       </w:r>
@@ -2596,7 +2619,7 @@
           <w:color w:val="0000FF"/>
           <w:sz w:val="24"/>
           <w:szCs w:val="24"/>
-          <w:highlight w:val="yellow"/>
+          <w:highlight w:val="green"/>
           <w:lang w:val="es-AR"/>
         </w:rPr>
         <w:t>$grupo/scripts/tp</w:t>
@@ -2644,81 +2667,37 @@
       <w:r>
         <w:rPr>
           <w:rFonts w:eastAsia="MS Mincho"/>
-        </w:rPr>
-        <w:t xml:space="preserve">Si durante </w:t>
+          <w:highlight w:val="red"/>
+        </w:rPr>
+        <w:t>Si durante el mismo hilo (o instancia) de ejecución de la instalación</w:t>
+      </w:r>
+      <w:r>
+        <w:rPr>
+          <w:color w:val="0000FF"/>
+          <w:highlight w:val="red"/>
+          <w:lang w:val="es-MX"/>
+        </w:rPr>
+        <w:t xml:space="preserve"> </w:t>
+      </w:r>
+      <w:r>
+        <w:rPr>
+          <w:highlight w:val="red"/>
+          <w:lang w:val="es-MX"/>
+        </w:rPr>
+        <w:t xml:space="preserve">se </w:t>
       </w:r>
       <w:r>
         <w:rPr>
           <w:rFonts w:eastAsia="MS Mincho"/>
-        </w:rPr>
-        <w:t xml:space="preserve">el </w:t>
+          <w:highlight w:val="red"/>
+        </w:rPr>
+        <w:t>debe reiniciar desde un paso previo (volver a un punto anterior), los valores default propuestos inicialmente por el script deben ser reemplazados por los valores recientemente ingresados por el usuario, es decir, que el script debe tener “memoria” de los valores definidos por el usuario durante el mismo hilo de ejecución.</w:t>
       </w:r>
       <w:r>
         <w:rPr>
           <w:rFonts w:eastAsia="MS Mincho"/>
         </w:rPr>
-        <w:t xml:space="preserve">mismo </w:t>
-      </w:r>
-      <w:r>
-        <w:rPr>
-          <w:rFonts w:eastAsia="MS Mincho"/>
-        </w:rPr>
-        <w:t xml:space="preserve">hilo </w:t>
-      </w:r>
-      <w:r>
-        <w:rPr>
-          <w:rFonts w:eastAsia="MS Mincho"/>
-        </w:rPr>
-        <w:t xml:space="preserve">(o instancia) </w:t>
-      </w:r>
-      <w:r>
-        <w:rPr>
-          <w:rFonts w:eastAsia="MS Mincho"/>
-        </w:rPr>
-        <w:t>de ejecución</w:t>
-      </w:r>
-      <w:r>
-        <w:rPr>
-          <w:rFonts w:eastAsia="MS Mincho"/>
-        </w:rPr>
-        <w:t xml:space="preserve"> de la instalación</w:t>
-      </w:r>
-      <w:r>
-        <w:rPr>
-          <w:color w:val="0000FF"/>
-          <w:lang w:val="es-MX"/>
-        </w:rPr>
         <w:t xml:space="preserve"> </w:t>
-      </w:r>
-      <w:r>
-        <w:rPr>
-          <w:lang w:val="es-MX"/>
-        </w:rPr>
-        <w:t xml:space="preserve">se </w:t>
-      </w:r>
-      <w:r>
-        <w:rPr>
-          <w:rFonts w:eastAsia="MS Mincho"/>
-        </w:rPr>
-        <w:t>debe</w:t>
-      </w:r>
-      <w:r>
-        <w:rPr>
-          <w:rFonts w:eastAsia="MS Mincho"/>
-        </w:rPr>
-        <w:t xml:space="preserve"> reiniciar desde un paso previo (volver a un punto anterior), los valores default propuestos inicialmente por el script </w:t>
-      </w:r>
-      <w:r>
-        <w:rPr>
-          <w:rFonts w:eastAsia="MS Mincho"/>
-        </w:rPr>
-        <w:t>deben ser reemplazados por lo</w:t>
-      </w:r>
-      <w:r>
-        <w:rPr>
-          <w:rFonts w:eastAsia="MS Mincho"/>
-        </w:rPr>
-        <w:t xml:space="preserve">s valores recientemente ingresados por el usuario, es decir, que el script debe tener “memoria” de los valores definidos por el usuario durante el mismo hilo de ejecución. </w:t>
       </w:r>
     </w:p>
     <w:p>
@@ -2732,6 +2711,7 @@
           <w:rStyle w:val="Referenciaintensa"/>
           <w:rFonts w:eastAsia="MS Mincho"/>
           <w:b/>
+          <w:highlight w:val="green"/>
         </w:rPr>
       </w:pPr>
       <w:bookmarkStart w:id="31" w:name="_Toc478039788"/>
@@ -2742,6 +2722,7 @@
           <w:rStyle w:val="Referenciaintensa"/>
           <w:rFonts w:eastAsia="MS Mincho"/>
           <w:b/>
+          <w:highlight w:val="green"/>
         </w:rPr>
         <w:lastRenderedPageBreak/>
         <w:t>confirmación de instalación</w:t>
@@ -2753,6 +2734,7 @@
           <w:rStyle w:val="Referenciaintensa"/>
           <w:rFonts w:eastAsia="MS Mincho"/>
           <w:b/>
+          <w:highlight w:val="green"/>
         </w:rPr>
         <w:t>– sprint 1</w:t>
       </w:r>
@@ -2762,67 +2744,42 @@
       <w:pPr>
         <w:rPr>
           <w:rFonts w:eastAsia="MS Mincho"/>
+          <w:highlight w:val="green"/>
         </w:rPr>
       </w:pPr>
       <w:r>
         <w:rPr>
           <w:rFonts w:eastAsia="MS Mincho"/>
-        </w:rPr>
-        <w:t xml:space="preserve">Antes de crear la estructura de directorio se debe mostrar todos los valores </w:t>
-      </w:r>
-      <w:r>
+          <w:highlight w:val="green"/>
+        </w:rPr>
+        <w:t>Antes de crear la estructura de directorio se debe mostrar todos los valores de los parámetros configurados y solicitar al usuario que confirme si se crea o no esta estructura.</w:t>
+      </w:r>
+    </w:p>
+    <w:p>
+      <w:pPr>
         <w:rPr>
           <w:rFonts w:eastAsia="MS Mincho"/>
-        </w:rPr>
-        <w:t xml:space="preserve">de </w:t>
-      </w:r>
+          <w:highlight w:val="green"/>
+        </w:rPr>
+      </w:pPr>
       <w:r>
         <w:rPr>
           <w:rFonts w:eastAsia="MS Mincho"/>
-        </w:rPr>
-        <w:t xml:space="preserve">los </w:t>
-      </w:r>
-      <w:r>
+          <w:highlight w:val="green"/>
+        </w:rPr>
+        <w:t>Si el usuario indica No, volver a solicitar los directorios pero esta vez mostrando como default lo recientemente ingresado</w:t>
+      </w:r>
+    </w:p>
+    <w:p>
+      <w:pPr>
         <w:rPr>
           <w:rFonts w:eastAsia="MS Mincho"/>
         </w:rPr>
-        <w:t>parámetros configurados</w:t>
-      </w:r>
+      </w:pPr>
       <w:r>
         <w:rPr>
           <w:rFonts w:eastAsia="MS Mincho"/>
-        </w:rPr>
-        <w:t xml:space="preserve"> y solicitar al usuario que confirme si se crea o no esta estructura.</w:t>
-      </w:r>
-    </w:p>
-    <w:p>
-      <w:pPr>
-        <w:rPr>
-          <w:rFonts w:eastAsia="MS Mincho"/>
-        </w:rPr>
-      </w:pPr>
-      <w:r>
-        <w:rPr>
-          <w:rFonts w:eastAsia="MS Mincho"/>
-        </w:rPr>
-        <w:t xml:space="preserve">Si el usuario indica </w:t>
-      </w:r>
-      <w:r>
-        <w:rPr>
-          <w:rFonts w:eastAsia="MS Mincho"/>
-        </w:rPr>
-        <w:t>No, volver a solicitar los directorios pero esta vez mostrando como default lo recientemente ingresado</w:t>
-      </w:r>
-    </w:p>
-    <w:p>
-      <w:pPr>
-        <w:rPr>
-          <w:rFonts w:eastAsia="MS Mincho"/>
-        </w:rPr>
-      </w:pPr>
-      <w:r>
-        <w:rPr>
-          <w:rFonts w:eastAsia="MS Mincho"/>
+          <w:highlight w:val="green"/>
         </w:rPr>
         <w:t>Si el usuario indica Si crear las estructuras requeridas y mover a cada directorio lo que corresponda.</w:t>
       </w:r>
@@ -32077,7 +32034,7 @@
               <w:sz w:val="32"/>
               <w:szCs w:val="32"/>
             </w:rPr>
-            <w:t>15</w:t>
+            <w:t>5</w:t>
           </w:r>
           <w:r>
             <w:rPr>
@@ -35343,7 +35300,7 @@
 </file>
 
 <file path=customXml/itemProps1.xml><?xml version="1.0" encoding="utf-8"?>
-<ds:datastoreItem xmlns:ds="http://schemas.openxmlformats.org/officeDocument/2006/customXml" ds:itemID="{00A0E1F8-3448-1E48-A5DF-D1AD7EED97B9}">
+<ds:datastoreItem xmlns:ds="http://schemas.openxmlformats.org/officeDocument/2006/customXml" ds:itemID="{F8486F0F-61C2-D944-A26A-3C28C910317D}">
   <ds:schemaRefs>
     <ds:schemaRef ds:uri="http://schemas.openxmlformats.org/officeDocument/2006/bibliography"/>
   </ds:schemaRefs>

</xml_diff>